<commit_message>
masodik python feladat + word dokumentum frissitve (#2 resolve #7)
</commit_message>
<xml_diff>
--- a/python/python_feladatok.docx
+++ b/python/python_feladatok.docx
@@ -103,8 +103,6 @@
           <w:sz w:val="24"/>
         </w:rPr>
       </w:pPr>
-      <w:bookmarkStart w:id="0" w:name="_GoBack"/>
-      <w:bookmarkEnd w:id="0"/>
       <w:r>
         <w:rPr>
           <w:rFonts w:ascii="Arial" w:hAnsi="Arial" w:cs="Arial"/>
@@ -170,6 +168,177 @@
           <w:sz w:val="24"/>
         </w:rPr>
       </w:pPr>
+    </w:p>
+    <w:p>
+      <w:pPr>
+        <w:pStyle w:val="Listaszerbekezds"/>
+        <w:rPr>
+          <w:rFonts w:ascii="Arial" w:hAnsi="Arial" w:cs="Arial"/>
+          <w:sz w:val="24"/>
+        </w:rPr>
+      </w:pPr>
+    </w:p>
+    <w:p>
+      <w:pPr>
+        <w:pStyle w:val="Listaszerbekezds"/>
+        <w:rPr>
+          <w:rFonts w:ascii="Arial" w:hAnsi="Arial" w:cs="Arial"/>
+          <w:sz w:val="24"/>
+        </w:rPr>
+      </w:pPr>
+    </w:p>
+    <w:p>
+      <w:pPr>
+        <w:pStyle w:val="Listaszerbekezds"/>
+        <w:rPr>
+          <w:rFonts w:ascii="Arial" w:hAnsi="Arial" w:cs="Arial"/>
+          <w:sz w:val="24"/>
+        </w:rPr>
+      </w:pPr>
+    </w:p>
+    <w:p>
+      <w:pPr>
+        <w:pStyle w:val="Listaszerbekezds"/>
+        <w:rPr>
+          <w:rFonts w:ascii="Arial" w:hAnsi="Arial" w:cs="Arial"/>
+          <w:sz w:val="24"/>
+        </w:rPr>
+      </w:pPr>
+    </w:p>
+    <w:p>
+      <w:pPr>
+        <w:pStyle w:val="Listaszerbekezds"/>
+        <w:rPr>
+          <w:rFonts w:ascii="Arial" w:hAnsi="Arial" w:cs="Arial"/>
+          <w:sz w:val="24"/>
+        </w:rPr>
+      </w:pPr>
+    </w:p>
+    <w:p>
+      <w:pPr>
+        <w:pStyle w:val="Listaszerbekezds"/>
+        <w:rPr>
+          <w:rFonts w:ascii="Arial" w:hAnsi="Arial" w:cs="Arial"/>
+          <w:sz w:val="24"/>
+        </w:rPr>
+      </w:pPr>
+    </w:p>
+    <w:p>
+      <w:pPr>
+        <w:pStyle w:val="Listaszerbekezds"/>
+        <w:rPr>
+          <w:rFonts w:ascii="Arial" w:hAnsi="Arial" w:cs="Arial"/>
+          <w:sz w:val="24"/>
+        </w:rPr>
+      </w:pPr>
+    </w:p>
+    <w:p>
+      <w:pPr>
+        <w:pStyle w:val="Listaszerbekezds"/>
+        <w:rPr>
+          <w:rFonts w:ascii="Arial" w:hAnsi="Arial" w:cs="Arial"/>
+          <w:sz w:val="24"/>
+        </w:rPr>
+      </w:pPr>
+    </w:p>
+    <w:p>
+      <w:pPr>
+        <w:pStyle w:val="Listaszerbekezds"/>
+        <w:rPr>
+          <w:rFonts w:ascii="Arial" w:hAnsi="Arial" w:cs="Arial"/>
+          <w:sz w:val="24"/>
+        </w:rPr>
+      </w:pPr>
+    </w:p>
+    <w:p>
+      <w:pPr>
+        <w:pStyle w:val="Listaszerbekezds"/>
+        <w:rPr>
+          <w:rFonts w:ascii="Arial" w:hAnsi="Arial" w:cs="Arial"/>
+          <w:sz w:val="24"/>
+        </w:rPr>
+      </w:pPr>
+    </w:p>
+    <w:p>
+      <w:pPr>
+        <w:pStyle w:val="Listaszerbekezds"/>
+        <w:rPr>
+          <w:rFonts w:ascii="Arial" w:hAnsi="Arial" w:cs="Arial"/>
+          <w:sz w:val="24"/>
+        </w:rPr>
+      </w:pPr>
+    </w:p>
+    <w:p>
+      <w:pPr>
+        <w:pStyle w:val="Listaszerbekezds"/>
+        <w:rPr>
+          <w:rFonts w:ascii="Arial" w:hAnsi="Arial" w:cs="Arial"/>
+          <w:sz w:val="24"/>
+        </w:rPr>
+      </w:pPr>
+    </w:p>
+    <w:p>
+      <w:pPr>
+        <w:pStyle w:val="Listaszerbekezds"/>
+        <w:rPr>
+          <w:rFonts w:ascii="Arial" w:hAnsi="Arial" w:cs="Arial"/>
+          <w:sz w:val="24"/>
+        </w:rPr>
+      </w:pPr>
+    </w:p>
+    <w:p>
+      <w:pPr>
+        <w:pStyle w:val="Listaszerbekezds"/>
+        <w:rPr>
+          <w:rFonts w:ascii="Arial" w:hAnsi="Arial" w:cs="Arial"/>
+          <w:sz w:val="24"/>
+        </w:rPr>
+      </w:pPr>
+    </w:p>
+    <w:p>
+      <w:pPr>
+        <w:pStyle w:val="Listaszerbekezds"/>
+        <w:rPr>
+          <w:rFonts w:ascii="Arial" w:hAnsi="Arial" w:cs="Arial"/>
+          <w:sz w:val="24"/>
+        </w:rPr>
+      </w:pPr>
+    </w:p>
+    <w:p>
+      <w:pPr>
+        <w:pStyle w:val="Listaszerbekezds"/>
+        <w:rPr>
+          <w:rFonts w:ascii="Arial" w:hAnsi="Arial" w:cs="Arial"/>
+          <w:sz w:val="24"/>
+        </w:rPr>
+      </w:pPr>
+    </w:p>
+    <w:p>
+      <w:pPr>
+        <w:pStyle w:val="Listaszerbekezds"/>
+        <w:rPr>
+          <w:rFonts w:ascii="Arial" w:hAnsi="Arial" w:cs="Arial"/>
+          <w:sz w:val="24"/>
+        </w:rPr>
+      </w:pPr>
+    </w:p>
+    <w:p>
+      <w:pPr>
+        <w:pStyle w:val="Listaszerbekezds"/>
+        <w:rPr>
+          <w:rFonts w:ascii="Arial" w:hAnsi="Arial" w:cs="Arial"/>
+          <w:sz w:val="24"/>
+        </w:rPr>
+      </w:pPr>
+    </w:p>
+    <w:p>
+      <w:pPr>
+        <w:pStyle w:val="Listaszerbekezds"/>
+        <w:rPr>
+          <w:rFonts w:ascii="Arial" w:hAnsi="Arial" w:cs="Arial"/>
+          <w:sz w:val="24"/>
+        </w:rPr>
+      </w:pPr>
       <w:r>
         <w:rPr>
           <w:rFonts w:ascii="Arial" w:hAnsi="Arial" w:cs="Arial"/>
@@ -177,6 +346,172 @@
         </w:rPr>
         <w:t xml:space="preserve"> </w:t>
       </w:r>
+    </w:p>
+    <w:p>
+      <w:pPr>
+        <w:pStyle w:val="Listaszerbekezds"/>
+        <w:numPr>
+          <w:ilvl w:val="0"/>
+          <w:numId w:val="2"/>
+        </w:numPr>
+        <w:rPr>
+          <w:rFonts w:ascii="Arial" w:hAnsi="Arial" w:cs="Arial"/>
+          <w:sz w:val="32"/>
+        </w:rPr>
+      </w:pPr>
+      <w:r>
+        <w:rPr>
+          <w:rFonts w:ascii="Arial" w:hAnsi="Arial" w:cs="Arial"/>
+          <w:sz w:val="32"/>
+        </w:rPr>
+        <w:lastRenderedPageBreak/>
+        <w:t>feladat</w:t>
+      </w:r>
+    </w:p>
+    <w:p>
+      <w:pPr>
+        <w:pStyle w:val="Listaszerbekezds"/>
+        <w:rPr>
+          <w:rFonts w:ascii="Arial" w:hAnsi="Arial" w:cs="Arial"/>
+          <w:sz w:val="24"/>
+        </w:rPr>
+      </w:pPr>
+      <w:r>
+        <w:rPr>
+          <w:rFonts w:ascii="Arial" w:hAnsi="Arial" w:cs="Arial"/>
+          <w:sz w:val="24"/>
+        </w:rPr>
+        <w:t>A feladatban elkészítendő program bekér három fegyvert</w:t>
+      </w:r>
+      <w:r>
+        <w:rPr>
+          <w:rFonts w:ascii="Arial" w:hAnsi="Arial" w:cs="Arial"/>
+          <w:sz w:val="24"/>
+        </w:rPr>
+        <w:t>, s ezek</w:t>
+      </w:r>
+      <w:r>
+        <w:rPr>
+          <w:rFonts w:ascii="Arial" w:hAnsi="Arial" w:cs="Arial"/>
+          <w:sz w:val="24"/>
+        </w:rPr>
+        <w:t xml:space="preserve"> sebzését</w:t>
+      </w:r>
+      <w:r>
+        <w:rPr>
+          <w:rFonts w:ascii="Arial" w:hAnsi="Arial" w:cs="Arial"/>
+          <w:sz w:val="24"/>
+        </w:rPr>
+        <w:t xml:space="preserve"> (fej &amp; test)</w:t>
+      </w:r>
+      <w:r>
+        <w:rPr>
+          <w:rFonts w:ascii="Arial" w:hAnsi="Arial" w:cs="Arial"/>
+          <w:sz w:val="24"/>
+        </w:rPr>
+        <w:t xml:space="preserve"> és a lőszer kapacitását. Írjon egy függvényt, amely kiszámolja, ha a tár összes lövése találna, mennyit sebezne a fegyver. (A függvényt ugyanabban a </w:t>
+      </w:r>
+      <w:proofErr w:type="spellStart"/>
+      <w:r>
+        <w:rPr>
+          <w:rFonts w:ascii="Arial" w:hAnsi="Arial" w:cs="Arial"/>
+          <w:sz w:val="24"/>
+        </w:rPr>
+        <w:t>fileban</w:t>
+      </w:r>
+      <w:proofErr w:type="spellEnd"/>
+      <w:r>
+        <w:rPr>
+          <w:rFonts w:ascii="Arial" w:hAnsi="Arial" w:cs="Arial"/>
+          <w:sz w:val="24"/>
+        </w:rPr>
+        <w:t xml:space="preserve"> írja meg.)</w:t>
+      </w:r>
+    </w:p>
+    <w:p>
+      <w:pPr>
+        <w:pStyle w:val="Listaszerbekezds"/>
+        <w:rPr>
+          <w:rFonts w:ascii="Arial" w:hAnsi="Arial" w:cs="Arial"/>
+          <w:sz w:val="24"/>
+        </w:rPr>
+      </w:pPr>
+    </w:p>
+    <w:p>
+      <w:pPr>
+        <w:pStyle w:val="Listaszerbekezds"/>
+        <w:rPr>
+          <w:rFonts w:ascii="Arial" w:hAnsi="Arial" w:cs="Arial"/>
+          <w:sz w:val="24"/>
+        </w:rPr>
+      </w:pPr>
+      <w:r>
+        <w:rPr>
+          <w:rFonts w:ascii="Arial" w:hAnsi="Arial" w:cs="Arial"/>
+          <w:sz w:val="24"/>
+        </w:rPr>
+        <w:t>A program üzeneteinek megfogalmazásában kövesse az alábbi példát!</w:t>
+      </w:r>
+    </w:p>
+    <w:p>
+      <w:pPr>
+        <w:pStyle w:val="Listaszerbekezds"/>
+        <w:rPr>
+          <w:rFonts w:ascii="Arial" w:hAnsi="Arial" w:cs="Arial"/>
+          <w:sz w:val="24"/>
+        </w:rPr>
+      </w:pPr>
+    </w:p>
+    <w:p>
+      <w:pPr>
+        <w:pStyle w:val="Listaszerbekezds"/>
+        <w:rPr>
+          <w:rFonts w:ascii="Arial" w:hAnsi="Arial" w:cs="Arial"/>
+          <w:sz w:val="24"/>
+        </w:rPr>
+      </w:pPr>
+      <w:r>
+        <w:rPr>
+          <w:noProof/>
+        </w:rPr>
+        <w:drawing>
+          <wp:inline distT="0" distB="0" distL="0" distR="0" wp14:anchorId="656C0348" wp14:editId="7BC6BEBD">
+            <wp:extent cx="4972050" cy="2962275"/>
+            <wp:effectExtent l="0" t="0" r="0" b="9525"/>
+            <wp:docPr id="5" name="Kép 5"/>
+            <wp:cNvGraphicFramePr>
+              <a:graphicFrameLocks xmlns:a="http://schemas.openxmlformats.org/drawingml/2006/main" noChangeAspect="1"/>
+            </wp:cNvGraphicFramePr>
+            <a:graphic xmlns:a="http://schemas.openxmlformats.org/drawingml/2006/main">
+              <a:graphicData uri="http://schemas.openxmlformats.org/drawingml/2006/picture">
+                <pic:pic xmlns:pic="http://schemas.openxmlformats.org/drawingml/2006/picture">
+                  <pic:nvPicPr>
+                    <pic:cNvPr id="1" name=""/>
+                    <pic:cNvPicPr/>
+                  </pic:nvPicPr>
+                  <pic:blipFill>
+                    <a:blip r:embed="rId6"/>
+                    <a:stretch>
+                      <a:fillRect/>
+                    </a:stretch>
+                  </pic:blipFill>
+                  <pic:spPr>
+                    <a:xfrm>
+                      <a:off x="0" y="0"/>
+                      <a:ext cx="4972050" cy="2962275"/>
+                    </a:xfrm>
+                    <a:prstGeom prst="rect">
+                      <a:avLst/>
+                    </a:prstGeom>
+                  </pic:spPr>
+                </pic:pic>
+              </a:graphicData>
+            </a:graphic>
+          </wp:inline>
+        </w:drawing>
+      </w:r>
+      <w:bookmarkStart w:id="0" w:name="_GoBack"/>
+      <w:bookmarkEnd w:id="0"/>
     </w:p>
     <w:sectPr>
       <w:pgSz w:w="11906" w:h="16838"/>

</xml_diff>

<commit_message>
python feladatsor + word dokumentum kész (resolve #4 resolve #2)
</commit_message>
<xml_diff>
--- a/python/python_feladatok.docx
+++ b/python/python_feladatok.docx
@@ -1,6 +1,6 @@
 
 <file path=word/document.xml><?xml version="1.0" encoding="utf-8"?>
-<w:document xmlns:wpc="http://schemas.microsoft.com/office/word/2010/wordprocessingCanvas" xmlns:cx="http://schemas.microsoft.com/office/drawing/2014/chartex" xmlns:cx1="http://schemas.microsoft.com/office/drawing/2015/9/8/chartex" xmlns:cx2="http://schemas.microsoft.com/office/drawing/2015/10/21/chartex" xmlns:cx3="http://schemas.microsoft.com/office/drawing/2016/5/9/chartex" xmlns:cx4="http://schemas.microsoft.com/office/drawing/2016/5/10/chartex" xmlns:cx5="http://schemas.microsoft.com/office/drawing/2016/5/11/chartex" xmlns:cx6="http://schemas.microsoft.com/office/drawing/2016/5/12/chartex" xmlns:cx7="http://schemas.microsoft.com/office/drawing/2016/5/13/chartex" xmlns:cx8="http://schemas.microsoft.com/office/drawing/2016/5/14/chartex" xmlns:mc="http://schemas.openxmlformats.org/markup-compatibility/2006" xmlns:aink="http://schemas.microsoft.com/office/drawing/2016/ink" xmlns:am3d="http://schemas.microsoft.com/office/drawing/2017/model3d" xmlns:o="urn:schemas-microsoft-com:office:office" xmlns:r="http://schemas.openxmlformats.org/officeDocument/2006/relationships" xmlns:m="http://schemas.openxmlformats.org/officeDocument/2006/math" xmlns:v="urn:schemas-microsoft-com:vml" xmlns:wp14="http://schemas.microsoft.com/office/word/2010/wordprocessingDrawing" xmlns:wp="http://schemas.openxmlformats.org/drawingml/2006/wordprocessingDrawing" xmlns:w10="urn:schemas-microsoft-com:office:word" xmlns:w="http://schemas.openxmlformats.org/wordprocessingml/2006/main" xmlns:w14="http://schemas.microsoft.com/office/word/2010/wordml" xmlns:w15="http://schemas.microsoft.com/office/word/2012/wordml" xmlns:w16cid="http://schemas.microsoft.com/office/word/2016/wordml/cid" xmlns:w16se="http://schemas.microsoft.com/office/word/2015/wordml/symex" xmlns:wpg="http://schemas.microsoft.com/office/word/2010/wordprocessingGroup" xmlns:wpi="http://schemas.microsoft.com/office/word/2010/wordprocessingInk" xmlns:wne="http://schemas.microsoft.com/office/word/2006/wordml" xmlns:wps="http://schemas.microsoft.com/office/word/2010/wordprocessingShape" mc:Ignorable="w14 w15 w16se w16cid wp14">
+<w:document xmlns:wpc="http://schemas.microsoft.com/office/word/2010/wordprocessingCanvas" xmlns:cx="http://schemas.microsoft.com/office/drawing/2014/chartex" xmlns:cx1="http://schemas.microsoft.com/office/drawing/2015/9/8/chartex" xmlns:cx2="http://schemas.microsoft.com/office/drawing/2015/10/21/chartex" xmlns:cx3="http://schemas.microsoft.com/office/drawing/2016/5/9/chartex" xmlns:cx4="http://schemas.microsoft.com/office/drawing/2016/5/10/chartex" xmlns:cx5="http://schemas.microsoft.com/office/drawing/2016/5/11/chartex" xmlns:cx6="http://schemas.microsoft.com/office/drawing/2016/5/12/chartex" xmlns:cx7="http://schemas.microsoft.com/office/drawing/2016/5/13/chartex" xmlns:cx8="http://schemas.microsoft.com/office/drawing/2016/5/14/chartex" xmlns:mc="http://schemas.openxmlformats.org/markup-compatibility/2006" xmlns:aink="http://schemas.microsoft.com/office/drawing/2016/ink" xmlns:am3d="http://schemas.microsoft.com/office/drawing/2017/model3d" xmlns:o="urn:schemas-microsoft-com:office:office" xmlns:oel="http://schemas.microsoft.com/office/2019/extlst" xmlns:r="http://schemas.openxmlformats.org/officeDocument/2006/relationships" xmlns:m="http://schemas.openxmlformats.org/officeDocument/2006/math" xmlns:v="urn:schemas-microsoft-com:vml" xmlns:wp14="http://schemas.microsoft.com/office/word/2010/wordprocessingDrawing" xmlns:wp="http://schemas.openxmlformats.org/drawingml/2006/wordprocessingDrawing" xmlns:w10="urn:schemas-microsoft-com:office:word" xmlns:w="http://schemas.openxmlformats.org/wordprocessingml/2006/main" xmlns:w14="http://schemas.microsoft.com/office/word/2010/wordml" xmlns:w15="http://schemas.microsoft.com/office/word/2012/wordml" xmlns:w16cex="http://schemas.microsoft.com/office/word/2018/wordml/cex" xmlns:w16cid="http://schemas.microsoft.com/office/word/2016/wordml/cid" xmlns:w16="http://schemas.microsoft.com/office/word/2018/wordml" xmlns:w16du="http://schemas.microsoft.com/office/word/2023/wordml/word16du" xmlns:w16sdtdh="http://schemas.microsoft.com/office/word/2020/wordml/sdtdatahash" xmlns:w16se="http://schemas.microsoft.com/office/word/2015/wordml/symex" xmlns:wpg="http://schemas.microsoft.com/office/word/2010/wordprocessingGroup" xmlns:wpi="http://schemas.microsoft.com/office/word/2010/wordprocessingInk" xmlns:wne="http://schemas.microsoft.com/office/word/2006/wordml" xmlns:wps="http://schemas.microsoft.com/office/word/2010/wordprocessingShape" mc:Ignorable="w14 w15 w16se w16cid w16 w16cex w16sdtdh w16du wp14">
   <w:body>
     <w:p>
       <w:pPr>
@@ -282,21 +282,7 @@
           <w:rFonts w:ascii="Arial" w:hAnsi="Arial" w:cs="Arial"/>
           <w:sz w:val="24"/>
         </w:rPr>
-        <w:t xml:space="preserve">Bekéri a </w:t>
-      </w:r>
-      <w:r>
-        <w:rPr>
-          <w:rFonts w:ascii="Arial" w:hAnsi="Arial" w:cs="Arial"/>
-          <w:sz w:val="24"/>
-        </w:rPr>
-        <w:t xml:space="preserve">jelszót </w:t>
-      </w:r>
-      <w:r>
-        <w:rPr>
-          <w:rFonts w:ascii="Arial" w:hAnsi="Arial" w:cs="Arial"/>
-          <w:sz w:val="24"/>
-        </w:rPr>
-        <w:t>és eltárolja.</w:t>
+        <w:t>Bekéri a jelszót és eltárolja.</w:t>
       </w:r>
     </w:p>
     <w:p>
@@ -596,23 +582,21 @@
           <w:rFonts w:ascii="Arial" w:hAnsi="Arial" w:cs="Arial"/>
           <w:sz w:val="24"/>
         </w:rPr>
-        <w:t xml:space="preserve"> és a lőszer kapacitását. Írjon egy függvényt, amely kiszámolja, ha a tár összes lövése találna, mennyit sebezne a fegyver. (A függvényt ugyanabban a </w:t>
-      </w:r>
-      <w:proofErr w:type="spellStart"/>
-      <w:r>
-        <w:rPr>
-          <w:rFonts w:ascii="Arial" w:hAnsi="Arial" w:cs="Arial"/>
-          <w:sz w:val="24"/>
-        </w:rPr>
-        <w:t>fileban</w:t>
-      </w:r>
-      <w:proofErr w:type="spellEnd"/>
-      <w:r>
-        <w:rPr>
-          <w:rFonts w:ascii="Arial" w:hAnsi="Arial" w:cs="Arial"/>
-          <w:sz w:val="24"/>
-        </w:rPr>
-        <w:t xml:space="preserve"> írja meg.)</w:t>
+        <w:t xml:space="preserve"> és a lőszer kapacitását. Írjon egy függvényt, amely kiszámolja, ha a tár összes lövése találna, mennyit sebezne a fegyver. (A függvényt ugyanabban a f</w:t>
+      </w:r>
+      <w:r>
+        <w:rPr>
+          <w:rFonts w:ascii="Arial" w:hAnsi="Arial" w:cs="Arial"/>
+          <w:sz w:val="24"/>
+        </w:rPr>
+        <w:t>ájl</w:t>
+      </w:r>
+      <w:r>
+        <w:rPr>
+          <w:rFonts w:ascii="Arial" w:hAnsi="Arial" w:cs="Arial"/>
+          <w:sz w:val="24"/>
+        </w:rPr>
+        <w:t>ban írja meg.)</w:t>
       </w:r>
     </w:p>
     <w:p>
@@ -840,16 +824,7 @@
           <w:rFonts w:ascii="Arial" w:hAnsi="Arial" w:cs="Arial"/>
           <w:sz w:val="24"/>
         </w:rPr>
-        <w:t xml:space="preserve"> (2 </w:t>
-      </w:r>
-      <w:bookmarkStart w:id="0" w:name="_GoBack"/>
-      <w:bookmarkEnd w:id="0"/>
-      <w:r>
-        <w:rPr>
-          <w:rFonts w:ascii="Arial" w:hAnsi="Arial" w:cs="Arial"/>
-          <w:sz w:val="24"/>
-        </w:rPr>
-        <w:t>pont)</w:t>
+        <w:t xml:space="preserve"> (2 pont)</w:t>
       </w:r>
       <w:r>
         <w:rPr>
@@ -976,6 +951,13 @@
           <w:rFonts w:ascii="Arial" w:hAnsi="Arial" w:cs="Arial"/>
           <w:sz w:val="24"/>
         </w:rPr>
+        <w:t xml:space="preserve"> </w:t>
+      </w:r>
+      <w:r>
+        <w:rPr>
+          <w:rFonts w:ascii="Arial" w:hAnsi="Arial" w:cs="Arial"/>
+          <w:sz w:val="24"/>
+        </w:rPr>
         <w:t>A függvényt helyesen meghívja.</w:t>
       </w:r>
     </w:p>
@@ -996,6 +978,13 @@
           <w:rFonts w:ascii="Arial" w:hAnsi="Arial" w:cs="Arial"/>
           <w:sz w:val="24"/>
         </w:rPr>
+        <w:t xml:space="preserve"> </w:t>
+      </w:r>
+      <w:r>
+        <w:rPr>
+          <w:rFonts w:ascii="Arial" w:hAnsi="Arial" w:cs="Arial"/>
+          <w:sz w:val="24"/>
+        </w:rPr>
         <w:t>A program üzeneteit he</w:t>
       </w:r>
       <w:r>
@@ -1023,6 +1012,13 @@
           <w:rFonts w:ascii="Arial" w:hAnsi="Arial" w:cs="Arial"/>
           <w:sz w:val="24"/>
         </w:rPr>
+        <w:t xml:space="preserve"> </w:t>
+      </w:r>
+      <w:r>
+        <w:rPr>
+          <w:rFonts w:ascii="Arial" w:hAnsi="Arial" w:cs="Arial"/>
+          <w:sz w:val="24"/>
+        </w:rPr>
         <w:t>Egy esetben helyesen jelenít meg üzenetet a fegyver maximum és minimum sebzéséről.</w:t>
       </w:r>
     </w:p>
@@ -1043,7 +1039,114 @@
           <w:rFonts w:ascii="Arial" w:hAnsi="Arial" w:cs="Arial"/>
           <w:sz w:val="24"/>
         </w:rPr>
-        <w:t xml:space="preserve">A függvény visszatérési értéke alapján a </w:t>
+        <w:t xml:space="preserve"> </w:t>
+      </w:r>
+      <w:r>
+        <w:rPr>
+          <w:rFonts w:ascii="Arial" w:hAnsi="Arial" w:cs="Arial"/>
+          <w:sz w:val="24"/>
+        </w:rPr>
+        <w:t>A függvény visszatérési értéke alapján a főprogram kiírja a megfelelő adatokat.</w:t>
+      </w:r>
+    </w:p>
+    <w:p>
+      <w:pPr>
+        <w:pStyle w:val="Listaszerbekezds"/>
+        <w:numPr>
+          <w:ilvl w:val="0"/>
+          <w:numId w:val="4"/>
+        </w:numPr>
+        <w:rPr>
+          <w:rFonts w:ascii="Arial" w:hAnsi="Arial" w:cs="Arial"/>
+          <w:sz w:val="24"/>
+        </w:rPr>
+      </w:pPr>
+      <w:r>
+        <w:rPr>
+          <w:rFonts w:ascii="Arial" w:hAnsi="Arial" w:cs="Arial"/>
+          <w:sz w:val="24"/>
+        </w:rPr>
+        <w:t xml:space="preserve"> </w:t>
+      </w:r>
+      <w:r>
+        <w:rPr>
+          <w:rFonts w:ascii="Arial" w:hAnsi="Arial" w:cs="Arial"/>
+          <w:sz w:val="24"/>
+        </w:rPr>
+        <w:t>A függvényhívás a ciklusba kerül.</w:t>
+      </w:r>
+    </w:p>
+    <w:p>
+      <w:pPr>
+        <w:pStyle w:val="Listaszerbekezds"/>
+        <w:ind w:left="1080"/>
+        <w:rPr>
+          <w:rFonts w:ascii="Arial" w:hAnsi="Arial" w:cs="Arial"/>
+          <w:sz w:val="24"/>
+        </w:rPr>
+      </w:pPr>
+    </w:p>
+    <w:p>
+      <w:pPr>
+        <w:pStyle w:val="Listaszerbekezds"/>
+        <w:numPr>
+          <w:ilvl w:val="0"/>
+          <w:numId w:val="2"/>
+        </w:numPr>
+        <w:rPr>
+          <w:rFonts w:ascii="Arial" w:hAnsi="Arial" w:cs="Arial"/>
+          <w:sz w:val="32"/>
+          <w:szCs w:val="28"/>
+        </w:rPr>
+      </w:pPr>
+      <w:r>
+        <w:rPr>
+          <w:rFonts w:ascii="Arial" w:hAnsi="Arial" w:cs="Arial"/>
+          <w:sz w:val="32"/>
+          <w:szCs w:val="28"/>
+        </w:rPr>
+        <w:lastRenderedPageBreak/>
+        <w:t>feladat</w:t>
+      </w:r>
+    </w:p>
+    <w:p>
+      <w:pPr>
+        <w:pStyle w:val="Listaszerbekezds"/>
+        <w:numPr>
+          <w:ilvl w:val="0"/>
+          <w:numId w:val="6"/>
+        </w:numPr>
+        <w:rPr>
+          <w:rFonts w:ascii="Arial" w:hAnsi="Arial" w:cs="Arial"/>
+          <w:sz w:val="24"/>
+        </w:rPr>
+      </w:pPr>
+      <w:r>
+        <w:rPr>
+          <w:rFonts w:ascii="Arial" w:hAnsi="Arial" w:cs="Arial"/>
+          <w:sz w:val="24"/>
+        </w:rPr>
+        <w:t>Írjon programot harmadik.py néven!</w:t>
+      </w:r>
+    </w:p>
+    <w:p>
+      <w:pPr>
+        <w:pStyle w:val="Listaszerbekezds"/>
+        <w:numPr>
+          <w:ilvl w:val="0"/>
+          <w:numId w:val="6"/>
+        </w:numPr>
+        <w:rPr>
+          <w:rFonts w:ascii="Arial" w:hAnsi="Arial" w:cs="Arial"/>
+          <w:sz w:val="24"/>
+        </w:rPr>
+      </w:pPr>
+      <w:r>
+        <w:rPr>
+          <w:rFonts w:ascii="Arial" w:hAnsi="Arial" w:cs="Arial"/>
+          <w:sz w:val="24"/>
+        </w:rPr>
+        <w:t xml:space="preserve">A játékosok adatainak tárolására szolgáló osztályt a jatekos.py </w:t>
       </w:r>
       <w:proofErr w:type="spellStart"/>
       <w:r>
@@ -1051,7 +1154,7 @@
           <w:rFonts w:ascii="Arial" w:hAnsi="Arial" w:cs="Arial"/>
           <w:sz w:val="24"/>
         </w:rPr>
-        <w:t>főprogram</w:t>
+        <w:t>fileban</w:t>
       </w:r>
       <w:proofErr w:type="spellEnd"/>
       <w:r>
@@ -1059,47 +1162,742 @@
           <w:rFonts w:ascii="Arial" w:hAnsi="Arial" w:cs="Arial"/>
           <w:sz w:val="24"/>
         </w:rPr>
-        <w:t xml:space="preserve"> kiírja a megfelelő adatokat.</w:t>
-      </w:r>
-    </w:p>
-    <w:p>
-      <w:pPr>
-        <w:pStyle w:val="Listaszerbekezds"/>
-        <w:numPr>
-          <w:ilvl w:val="0"/>
-          <w:numId w:val="4"/>
-        </w:numPr>
-        <w:rPr>
-          <w:rFonts w:ascii="Arial" w:hAnsi="Arial" w:cs="Arial"/>
-          <w:sz w:val="24"/>
-        </w:rPr>
-      </w:pPr>
-      <w:r>
-        <w:rPr>
-          <w:rFonts w:ascii="Arial" w:hAnsi="Arial" w:cs="Arial"/>
-          <w:sz w:val="24"/>
-        </w:rPr>
-        <w:t>A függvényhívás a ciklusba kerül.</w:t>
-      </w:r>
-    </w:p>
-    <w:p>
-      <w:pPr>
-        <w:pStyle w:val="Listaszerbekezds"/>
+        <w:t xml:space="preserve"> írja meg a jatekosok.csv file alapján, majd a programjában </w:t>
+      </w:r>
+      <w:r>
+        <w:rPr>
+          <w:rFonts w:ascii="Arial" w:hAnsi="Arial" w:cs="Arial"/>
+          <w:sz w:val="24"/>
+        </w:rPr>
+        <w:t>olvassa</w:t>
+      </w:r>
+      <w:r>
+        <w:rPr>
+          <w:rFonts w:ascii="Arial" w:hAnsi="Arial" w:cs="Arial"/>
+          <w:sz w:val="24"/>
+        </w:rPr>
+        <w:t xml:space="preserve"> be ezt a</w:t>
+      </w:r>
+      <w:r>
+        <w:rPr>
+          <w:rFonts w:ascii="Arial" w:hAnsi="Arial" w:cs="Arial"/>
+          <w:sz w:val="24"/>
+        </w:rPr>
+        <w:t xml:space="preserve"> fájlt</w:t>
+      </w:r>
+      <w:r>
+        <w:rPr>
+          <w:rFonts w:ascii="Arial" w:hAnsi="Arial" w:cs="Arial"/>
+          <w:sz w:val="24"/>
+        </w:rPr>
+        <w:t xml:space="preserve"> és tárolja el egy listában!</w:t>
+      </w:r>
+    </w:p>
+    <w:p>
+      <w:pPr>
+        <w:pStyle w:val="Listaszerbekezds"/>
+        <w:numPr>
+          <w:ilvl w:val="0"/>
+          <w:numId w:val="6"/>
+        </w:numPr>
+        <w:rPr>
+          <w:rFonts w:ascii="Arial" w:hAnsi="Arial" w:cs="Arial"/>
+          <w:sz w:val="24"/>
+        </w:rPr>
+      </w:pPr>
+      <w:r>
+        <w:rPr>
+          <w:rFonts w:ascii="Arial" w:hAnsi="Arial" w:cs="Arial"/>
+          <w:sz w:val="24"/>
+        </w:rPr>
+        <w:t>Írja ki a képernyőre</w:t>
+      </w:r>
+      <w:r>
+        <w:rPr>
+          <w:rFonts w:ascii="Arial" w:hAnsi="Arial" w:cs="Arial"/>
+          <w:sz w:val="24"/>
+        </w:rPr>
+        <w:t xml:space="preserve"> a felsorolt játékosok számát!</w:t>
+      </w:r>
+    </w:p>
+    <w:p>
+      <w:pPr>
+        <w:pStyle w:val="Listaszerbekezds"/>
+        <w:numPr>
+          <w:ilvl w:val="0"/>
+          <w:numId w:val="6"/>
+        </w:numPr>
+        <w:rPr>
+          <w:rFonts w:ascii="Arial" w:hAnsi="Arial" w:cs="Arial"/>
+          <w:sz w:val="24"/>
+        </w:rPr>
+      </w:pPr>
+      <w:r>
+        <w:rPr>
+          <w:rFonts w:ascii="Arial" w:hAnsi="Arial" w:cs="Arial"/>
+          <w:sz w:val="24"/>
+        </w:rPr>
+        <w:t>Keresse meg és írja ki a legkisebb értékeléssel rendelkező játékos nevét és értékelését!</w:t>
+      </w:r>
+    </w:p>
+    <w:p>
+      <w:pPr>
+        <w:pStyle w:val="Listaszerbekezds"/>
+        <w:numPr>
+          <w:ilvl w:val="0"/>
+          <w:numId w:val="6"/>
+        </w:numPr>
+        <w:rPr>
+          <w:rFonts w:ascii="Arial" w:hAnsi="Arial" w:cs="Arial"/>
+          <w:sz w:val="24"/>
+        </w:rPr>
+      </w:pPr>
+      <w:r>
+        <w:rPr>
+          <w:rFonts w:ascii="Arial" w:hAnsi="Arial" w:cs="Arial"/>
+          <w:sz w:val="24"/>
+        </w:rPr>
+        <w:t>Kérjen be egy ország nevet és írja ki a hozzátartozó játékosok nevét, csapatát és értékelését.</w:t>
+      </w:r>
+      <w:r>
+        <w:rPr>
+          <w:rFonts w:ascii="Arial" w:hAnsi="Arial" w:cs="Arial"/>
+          <w:sz w:val="24"/>
+        </w:rPr>
+        <w:t xml:space="preserve"> Ha nincs ilyen játékos, írja ki.</w:t>
+      </w:r>
+    </w:p>
+    <w:p>
+      <w:pPr>
+        <w:pStyle w:val="Listaszerbekezds"/>
+        <w:numPr>
+          <w:ilvl w:val="0"/>
+          <w:numId w:val="6"/>
+        </w:numPr>
+        <w:rPr>
+          <w:rFonts w:ascii="Arial" w:hAnsi="Arial" w:cs="Arial"/>
+          <w:sz w:val="24"/>
+        </w:rPr>
+      </w:pPr>
+      <w:r>
+        <w:rPr>
+          <w:rFonts w:ascii="Arial" w:hAnsi="Arial" w:cs="Arial"/>
+          <w:sz w:val="24"/>
+        </w:rPr>
+        <w:t>Vizsgálja meg, hogy van-e olyan játékos</w:t>
+      </w:r>
+      <w:r>
+        <w:rPr>
+          <w:rFonts w:ascii="Arial" w:hAnsi="Arial" w:cs="Arial"/>
+          <w:sz w:val="24"/>
+        </w:rPr>
+        <w:t>, akinek magasabb a fejlövésszázaléka, mint a halálszázaléka. Az eredményt írja ki</w:t>
+      </w:r>
+      <w:r>
+        <w:rPr>
+          <w:rFonts w:ascii="Arial" w:hAnsi="Arial" w:cs="Arial"/>
+          <w:sz w:val="24"/>
+        </w:rPr>
+        <w:t>.</w:t>
+      </w:r>
+    </w:p>
+    <w:p>
+      <w:pPr>
+        <w:pStyle w:val="Listaszerbekezds"/>
+        <w:numPr>
+          <w:ilvl w:val="0"/>
+          <w:numId w:val="6"/>
+        </w:numPr>
+        <w:rPr>
+          <w:rFonts w:ascii="Arial" w:hAnsi="Arial" w:cs="Arial"/>
+          <w:sz w:val="24"/>
+        </w:rPr>
+      </w:pPr>
+      <w:r>
+        <w:rPr>
+          <w:rFonts w:ascii="Arial" w:hAnsi="Arial" w:cs="Arial"/>
+          <w:sz w:val="24"/>
+        </w:rPr>
+        <w:t xml:space="preserve">Írja ki azokat a játékosokat, akiknek a nyitó öléseik százaléka magasabb, mint </w:t>
+      </w:r>
+      <w:r>
+        <w:rPr>
+          <w:rFonts w:ascii="Arial" w:hAnsi="Arial" w:cs="Arial"/>
+          <w:sz w:val="24"/>
+        </w:rPr>
+        <w:t>10%</w:t>
+      </w:r>
+      <w:r>
+        <w:rPr>
+          <w:rFonts w:ascii="Arial" w:hAnsi="Arial" w:cs="Arial"/>
+          <w:sz w:val="24"/>
+        </w:rPr>
+        <w:t>.</w:t>
+      </w:r>
+    </w:p>
+    <w:p>
+      <w:pPr>
+        <w:pStyle w:val="Listaszerbekezds"/>
+        <w:numPr>
+          <w:ilvl w:val="0"/>
+          <w:numId w:val="6"/>
+        </w:numPr>
+        <w:rPr>
+          <w:rFonts w:ascii="Arial" w:hAnsi="Arial" w:cs="Arial"/>
+          <w:sz w:val="24"/>
+        </w:rPr>
+      </w:pPr>
+      <w:r>
+        <w:rPr>
+          <w:rFonts w:ascii="Arial" w:hAnsi="Arial" w:cs="Arial"/>
+          <w:sz w:val="24"/>
+        </w:rPr>
+        <w:t xml:space="preserve">Kérje be egy csapat nevét, keresse meg az abba a csapatba tartozó játékosokat, majd írja be ezen játékosok adatait egy külön </w:t>
+      </w:r>
+      <w:proofErr w:type="spellStart"/>
+      <w:r>
+        <w:rPr>
+          <w:rFonts w:ascii="Arial" w:hAnsi="Arial" w:cs="Arial"/>
+          <w:sz w:val="24"/>
+        </w:rPr>
+        <w:t>csv</w:t>
+      </w:r>
+      <w:proofErr w:type="spellEnd"/>
+      <w:r>
+        <w:rPr>
+          <w:rFonts w:ascii="Arial" w:hAnsi="Arial" w:cs="Arial"/>
+          <w:sz w:val="24"/>
+        </w:rPr>
+        <w:t xml:space="preserve"> tartományba, amelynek a neve megegyezik a csapat nevével. Ha nem található ilyen csapat írja ki a képernyőre.</w:t>
+      </w:r>
+    </w:p>
+    <w:p>
+      <w:pPr>
         <w:ind w:left="1080"/>
         <w:rPr>
           <w:rFonts w:ascii="Arial" w:hAnsi="Arial" w:cs="Arial"/>
           <w:sz w:val="24"/>
         </w:rPr>
       </w:pPr>
-    </w:p>
-    <w:p>
-      <w:pPr>
-        <w:pStyle w:val="Listaszerbekezds"/>
-        <w:rPr>
-          <w:rFonts w:ascii="Arial" w:hAnsi="Arial" w:cs="Arial"/>
-          <w:sz w:val="24"/>
-        </w:rPr>
-      </w:pPr>
+      <w:r>
+        <w:rPr>
+          <w:noProof/>
+        </w:rPr>
+        <w:drawing>
+          <wp:inline distT="0" distB="0" distL="0" distR="0" wp14:anchorId="4841B68C" wp14:editId="1C04F10D">
+            <wp:extent cx="4962525" cy="4419600"/>
+            <wp:effectExtent l="0" t="0" r="9525" b="0"/>
+            <wp:docPr id="456995429" name="Kép 1"/>
+            <wp:cNvGraphicFramePr>
+              <a:graphicFrameLocks xmlns:a="http://schemas.openxmlformats.org/drawingml/2006/main" noChangeAspect="1"/>
+            </wp:cNvGraphicFramePr>
+            <a:graphic xmlns:a="http://schemas.openxmlformats.org/drawingml/2006/main">
+              <a:graphicData uri="http://schemas.openxmlformats.org/drawingml/2006/picture">
+                <pic:pic xmlns:pic="http://schemas.openxmlformats.org/drawingml/2006/picture">
+                  <pic:nvPicPr>
+                    <pic:cNvPr id="456995429" name=""/>
+                    <pic:cNvPicPr/>
+                  </pic:nvPicPr>
+                  <pic:blipFill>
+                    <a:blip r:embed="rId8"/>
+                    <a:stretch>
+                      <a:fillRect/>
+                    </a:stretch>
+                  </pic:blipFill>
+                  <pic:spPr>
+                    <a:xfrm>
+                      <a:off x="0" y="0"/>
+                      <a:ext cx="4962525" cy="4419600"/>
+                    </a:xfrm>
+                    <a:prstGeom prst="rect">
+                      <a:avLst/>
+                    </a:prstGeom>
+                  </pic:spPr>
+                </pic:pic>
+              </a:graphicData>
+            </a:graphic>
+          </wp:inline>
+        </w:drawing>
+      </w:r>
+    </w:p>
+    <w:p>
+      <w:pPr>
+        <w:ind w:left="1080"/>
+        <w:rPr>
+          <w:rFonts w:ascii="Arial" w:hAnsi="Arial" w:cs="Arial"/>
+          <w:sz w:val="24"/>
+        </w:rPr>
+      </w:pPr>
+    </w:p>
+    <w:p>
+      <w:pPr>
+        <w:ind w:left="1080"/>
+        <w:rPr>
+          <w:rFonts w:ascii="Arial" w:hAnsi="Arial" w:cs="Arial"/>
+          <w:sz w:val="24"/>
+        </w:rPr>
+      </w:pPr>
+    </w:p>
+    <w:p>
+      <w:pPr>
+        <w:ind w:left="1080"/>
+        <w:rPr>
+          <w:rFonts w:ascii="Arial" w:hAnsi="Arial" w:cs="Arial"/>
+          <w:sz w:val="24"/>
+        </w:rPr>
+      </w:pPr>
+    </w:p>
+    <w:p>
+      <w:pPr>
+        <w:ind w:left="1080"/>
+        <w:rPr>
+          <w:rFonts w:ascii="Arial" w:hAnsi="Arial" w:cs="Arial"/>
+          <w:sz w:val="24"/>
+        </w:rPr>
+      </w:pPr>
+      <w:r>
+        <w:rPr>
+          <w:rFonts w:ascii="Arial" w:hAnsi="Arial" w:cs="Arial"/>
+          <w:sz w:val="24"/>
+        </w:rPr>
+        <w:lastRenderedPageBreak/>
+        <w:t>g2.csv:</w:t>
+      </w:r>
+    </w:p>
+    <w:p>
+      <w:pPr>
+        <w:ind w:left="1080"/>
+        <w:rPr>
+          <w:rFonts w:ascii="Arial" w:hAnsi="Arial" w:cs="Arial"/>
+          <w:sz w:val="24"/>
+        </w:rPr>
+      </w:pPr>
+      <w:r>
+        <w:rPr>
+          <w:noProof/>
+        </w:rPr>
+        <w:drawing>
+          <wp:inline distT="0" distB="0" distL="0" distR="0" wp14:anchorId="41017317" wp14:editId="7757C6E0">
+            <wp:extent cx="3790950" cy="619125"/>
+            <wp:effectExtent l="0" t="0" r="0" b="9525"/>
+            <wp:docPr id="854411614" name="Kép 1"/>
+            <wp:cNvGraphicFramePr>
+              <a:graphicFrameLocks xmlns:a="http://schemas.openxmlformats.org/drawingml/2006/main" noChangeAspect="1"/>
+            </wp:cNvGraphicFramePr>
+            <a:graphic xmlns:a="http://schemas.openxmlformats.org/drawingml/2006/main">
+              <a:graphicData uri="http://schemas.openxmlformats.org/drawingml/2006/picture">
+                <pic:pic xmlns:pic="http://schemas.openxmlformats.org/drawingml/2006/picture">
+                  <pic:nvPicPr>
+                    <pic:cNvPr id="854411614" name=""/>
+                    <pic:cNvPicPr/>
+                  </pic:nvPicPr>
+                  <pic:blipFill>
+                    <a:blip r:embed="rId9"/>
+                    <a:stretch>
+                      <a:fillRect/>
+                    </a:stretch>
+                  </pic:blipFill>
+                  <pic:spPr>
+                    <a:xfrm>
+                      <a:off x="0" y="0"/>
+                      <a:ext cx="3790950" cy="619125"/>
+                    </a:xfrm>
+                    <a:prstGeom prst="rect">
+                      <a:avLst/>
+                    </a:prstGeom>
+                  </pic:spPr>
+                </pic:pic>
+              </a:graphicData>
+            </a:graphic>
+          </wp:inline>
+        </w:drawing>
+      </w:r>
+    </w:p>
+    <w:p>
+      <w:pPr>
+        <w:pStyle w:val="Listaszerbekezds"/>
+        <w:rPr>
+          <w:rFonts w:ascii="Arial" w:hAnsi="Arial" w:cs="Arial"/>
+          <w:sz w:val="28"/>
+          <w:u w:val="single"/>
+        </w:rPr>
+      </w:pPr>
+      <w:r>
+        <w:rPr>
+          <w:rFonts w:ascii="Arial" w:hAnsi="Arial" w:cs="Arial"/>
+          <w:sz w:val="28"/>
+          <w:u w:val="single"/>
+        </w:rPr>
+        <w:t>Pontozás</w:t>
+      </w:r>
+      <w:r>
+        <w:rPr>
+          <w:rFonts w:ascii="Arial" w:hAnsi="Arial" w:cs="Arial"/>
+          <w:sz w:val="28"/>
+          <w:u w:val="single"/>
+        </w:rPr>
+        <w:t xml:space="preserve"> – minden teljesülő feltétel egy-egy pontot ér</w:t>
+      </w:r>
+    </w:p>
+    <w:p>
+      <w:pPr>
+        <w:pStyle w:val="Listaszerbekezds"/>
+        <w:numPr>
+          <w:ilvl w:val="0"/>
+          <w:numId w:val="7"/>
+        </w:numPr>
+        <w:rPr>
+          <w:rFonts w:ascii="Arial" w:hAnsi="Arial" w:cs="Arial"/>
+          <w:sz w:val="24"/>
+        </w:rPr>
+      </w:pPr>
+      <w:r>
+        <w:rPr>
+          <w:rFonts w:ascii="Arial" w:hAnsi="Arial" w:cs="Arial"/>
+          <w:sz w:val="24"/>
+        </w:rPr>
+        <w:t>Létrehoz egy programot harmadik.py néven, a program hibaüzenet nélkül lefut.</w:t>
+      </w:r>
+    </w:p>
+    <w:p>
+      <w:pPr>
+        <w:pStyle w:val="Listaszerbekezds"/>
+        <w:numPr>
+          <w:ilvl w:val="0"/>
+          <w:numId w:val="7"/>
+        </w:numPr>
+        <w:rPr>
+          <w:rFonts w:ascii="Arial" w:hAnsi="Arial" w:cs="Arial"/>
+          <w:sz w:val="24"/>
+        </w:rPr>
+      </w:pPr>
+      <w:r>
+        <w:rPr>
+          <w:rFonts w:ascii="Arial" w:hAnsi="Arial" w:cs="Arial"/>
+          <w:sz w:val="24"/>
+        </w:rPr>
+        <w:t>A jatekos.py fájlt helyesen megírta, minden attribútum megvan.</w:t>
+      </w:r>
+    </w:p>
+    <w:p>
+      <w:pPr>
+        <w:pStyle w:val="Listaszerbekezds"/>
+        <w:numPr>
+          <w:ilvl w:val="0"/>
+          <w:numId w:val="7"/>
+        </w:numPr>
+        <w:rPr>
+          <w:rFonts w:ascii="Arial" w:hAnsi="Arial" w:cs="Arial"/>
+          <w:sz w:val="24"/>
+        </w:rPr>
+      </w:pPr>
+      <w:r>
+        <w:rPr>
+          <w:rFonts w:ascii="Arial" w:hAnsi="Arial" w:cs="Arial"/>
+          <w:sz w:val="24"/>
+        </w:rPr>
+        <w:t>A harmadik.py fájlban meghívta a jatekos.py adatait.</w:t>
+      </w:r>
+    </w:p>
+    <w:p>
+      <w:pPr>
+        <w:pStyle w:val="Listaszerbekezds"/>
+        <w:numPr>
+          <w:ilvl w:val="0"/>
+          <w:numId w:val="7"/>
+        </w:numPr>
+        <w:rPr>
+          <w:rFonts w:ascii="Arial" w:hAnsi="Arial" w:cs="Arial"/>
+          <w:sz w:val="24"/>
+        </w:rPr>
+      </w:pPr>
+      <w:r>
+        <w:rPr>
+          <w:rFonts w:ascii="Arial" w:hAnsi="Arial" w:cs="Arial"/>
+          <w:sz w:val="24"/>
+        </w:rPr>
+        <w:t>A jatekosok.csv fájlból beolvassa az adatokat és eltárolja őket egy listában.</w:t>
+      </w:r>
+    </w:p>
+    <w:p>
+      <w:pPr>
+        <w:pStyle w:val="Listaszerbekezds"/>
+        <w:numPr>
+          <w:ilvl w:val="0"/>
+          <w:numId w:val="7"/>
+        </w:numPr>
+        <w:rPr>
+          <w:rFonts w:ascii="Arial" w:hAnsi="Arial" w:cs="Arial"/>
+          <w:sz w:val="24"/>
+        </w:rPr>
+      </w:pPr>
+      <w:r>
+        <w:rPr>
+          <w:rFonts w:ascii="Arial" w:hAnsi="Arial" w:cs="Arial"/>
+          <w:sz w:val="24"/>
+        </w:rPr>
+        <w:t>Helyesen kiírja a játékosok számát.</w:t>
+      </w:r>
+    </w:p>
+    <w:p>
+      <w:pPr>
+        <w:pStyle w:val="Listaszerbekezds"/>
+        <w:numPr>
+          <w:ilvl w:val="0"/>
+          <w:numId w:val="7"/>
+        </w:numPr>
+        <w:rPr>
+          <w:rFonts w:ascii="Arial" w:hAnsi="Arial" w:cs="Arial"/>
+          <w:sz w:val="24"/>
+        </w:rPr>
+      </w:pPr>
+      <w:r>
+        <w:rPr>
+          <w:rFonts w:ascii="Arial" w:hAnsi="Arial" w:cs="Arial"/>
+          <w:sz w:val="24"/>
+        </w:rPr>
+        <w:t>Helyesen megtalálja a legkisebb értékelésű játékost és kiírja a képernyőre.</w:t>
+      </w:r>
+    </w:p>
+    <w:p>
+      <w:pPr>
+        <w:pStyle w:val="Listaszerbekezds"/>
+        <w:numPr>
+          <w:ilvl w:val="0"/>
+          <w:numId w:val="7"/>
+        </w:numPr>
+        <w:rPr>
+          <w:rFonts w:ascii="Arial" w:hAnsi="Arial" w:cs="Arial"/>
+          <w:sz w:val="24"/>
+        </w:rPr>
+      </w:pPr>
+      <w:r>
+        <w:rPr>
+          <w:rFonts w:ascii="Arial" w:hAnsi="Arial" w:cs="Arial"/>
+          <w:sz w:val="24"/>
+        </w:rPr>
+        <w:t>Függvényt használ.</w:t>
+      </w:r>
+    </w:p>
+    <w:p>
+      <w:pPr>
+        <w:pStyle w:val="Listaszerbekezds"/>
+        <w:numPr>
+          <w:ilvl w:val="0"/>
+          <w:numId w:val="7"/>
+        </w:numPr>
+        <w:rPr>
+          <w:rFonts w:ascii="Arial" w:hAnsi="Arial" w:cs="Arial"/>
+          <w:sz w:val="24"/>
+        </w:rPr>
+      </w:pPr>
+      <w:r>
+        <w:rPr>
+          <w:rFonts w:ascii="Arial" w:hAnsi="Arial" w:cs="Arial"/>
+          <w:sz w:val="24"/>
+        </w:rPr>
+        <w:t>Függvénnyel meghatározza a bekért országhoz tartozó játékosokat és a helyes adatokat kiírja.</w:t>
+      </w:r>
+    </w:p>
+    <w:p>
+      <w:pPr>
+        <w:pStyle w:val="Listaszerbekezds"/>
+        <w:numPr>
+          <w:ilvl w:val="0"/>
+          <w:numId w:val="7"/>
+        </w:numPr>
+        <w:rPr>
+          <w:rFonts w:ascii="Arial" w:hAnsi="Arial" w:cs="Arial"/>
+          <w:sz w:val="24"/>
+        </w:rPr>
+      </w:pPr>
+      <w:r>
+        <w:rPr>
+          <w:rFonts w:ascii="Arial" w:hAnsi="Arial" w:cs="Arial"/>
+          <w:sz w:val="24"/>
+        </w:rPr>
+        <w:t>Észleli s kiírja, ha nincs ilyen ország.</w:t>
+      </w:r>
+    </w:p>
+    <w:p>
+      <w:pPr>
+        <w:pStyle w:val="Listaszerbekezds"/>
+        <w:numPr>
+          <w:ilvl w:val="0"/>
+          <w:numId w:val="7"/>
+        </w:numPr>
+        <w:rPr>
+          <w:rFonts w:ascii="Arial" w:hAnsi="Arial" w:cs="Arial"/>
+          <w:sz w:val="24"/>
+        </w:rPr>
+      </w:pPr>
+      <w:r>
+        <w:rPr>
+          <w:rFonts w:ascii="Arial" w:hAnsi="Arial" w:cs="Arial"/>
+          <w:sz w:val="24"/>
+        </w:rPr>
+        <w:t>Megvizsgálja, hogy van-e ilyen játékos/játékosok.</w:t>
+      </w:r>
+    </w:p>
+    <w:p>
+      <w:pPr>
+        <w:pStyle w:val="Listaszerbekezds"/>
+        <w:numPr>
+          <w:ilvl w:val="0"/>
+          <w:numId w:val="7"/>
+        </w:numPr>
+        <w:rPr>
+          <w:rFonts w:ascii="Arial" w:hAnsi="Arial" w:cs="Arial"/>
+          <w:sz w:val="24"/>
+        </w:rPr>
+      </w:pPr>
+      <w:r>
+        <w:rPr>
+          <w:rFonts w:ascii="Arial" w:hAnsi="Arial" w:cs="Arial"/>
+          <w:sz w:val="24"/>
+        </w:rPr>
+        <w:t>Ha van, kiírja a megfelelő adatokat.</w:t>
+      </w:r>
+    </w:p>
+    <w:p>
+      <w:pPr>
+        <w:pStyle w:val="Listaszerbekezds"/>
+        <w:numPr>
+          <w:ilvl w:val="0"/>
+          <w:numId w:val="7"/>
+        </w:numPr>
+        <w:rPr>
+          <w:rFonts w:ascii="Arial" w:hAnsi="Arial" w:cs="Arial"/>
+          <w:sz w:val="24"/>
+        </w:rPr>
+      </w:pPr>
+      <w:r>
+        <w:rPr>
+          <w:rFonts w:ascii="Arial" w:hAnsi="Arial" w:cs="Arial"/>
+          <w:sz w:val="24"/>
+        </w:rPr>
+        <w:t>Megtalálja függvénnyel a megfelelő játékosokat, s kiírja őket.</w:t>
+      </w:r>
+    </w:p>
+    <w:p>
+      <w:pPr>
+        <w:pStyle w:val="Listaszerbekezds"/>
+        <w:numPr>
+          <w:ilvl w:val="0"/>
+          <w:numId w:val="7"/>
+        </w:numPr>
+        <w:rPr>
+          <w:rFonts w:ascii="Arial" w:hAnsi="Arial" w:cs="Arial"/>
+          <w:sz w:val="24"/>
+        </w:rPr>
+      </w:pPr>
+      <w:r>
+        <w:rPr>
+          <w:rFonts w:ascii="Arial" w:hAnsi="Arial" w:cs="Arial"/>
+          <w:sz w:val="24"/>
+        </w:rPr>
+        <w:t>Bekéri egy csapat nevét és eldönti, hogy létezik-e.</w:t>
+      </w:r>
+    </w:p>
+    <w:p>
+      <w:pPr>
+        <w:pStyle w:val="Listaszerbekezds"/>
+        <w:numPr>
+          <w:ilvl w:val="0"/>
+          <w:numId w:val="7"/>
+        </w:numPr>
+        <w:rPr>
+          <w:rFonts w:ascii="Arial" w:hAnsi="Arial" w:cs="Arial"/>
+          <w:sz w:val="24"/>
+        </w:rPr>
+      </w:pPr>
+      <w:r>
+        <w:rPr>
+          <w:rFonts w:ascii="Arial" w:hAnsi="Arial" w:cs="Arial"/>
+          <w:sz w:val="24"/>
+        </w:rPr>
+        <w:t>Ha nem létezik kiírja.</w:t>
+      </w:r>
+    </w:p>
+    <w:p>
+      <w:pPr>
+        <w:pStyle w:val="Listaszerbekezds"/>
+        <w:numPr>
+          <w:ilvl w:val="0"/>
+          <w:numId w:val="7"/>
+        </w:numPr>
+        <w:rPr>
+          <w:rFonts w:ascii="Arial" w:hAnsi="Arial" w:cs="Arial"/>
+          <w:sz w:val="24"/>
+        </w:rPr>
+      </w:pPr>
+      <w:r>
+        <w:rPr>
+          <w:rFonts w:ascii="Arial" w:hAnsi="Arial" w:cs="Arial"/>
+          <w:sz w:val="24"/>
+        </w:rPr>
+        <w:t>Megtalálja a csapatban lévő játékosokat.</w:t>
+      </w:r>
+    </w:p>
+    <w:p>
+      <w:pPr>
+        <w:pStyle w:val="Listaszerbekezds"/>
+        <w:numPr>
+          <w:ilvl w:val="0"/>
+          <w:numId w:val="7"/>
+        </w:numPr>
+        <w:rPr>
+          <w:rFonts w:ascii="Arial" w:hAnsi="Arial" w:cs="Arial"/>
+          <w:sz w:val="24"/>
+        </w:rPr>
+      </w:pPr>
+      <w:r>
+        <w:rPr>
+          <w:rFonts w:ascii="Arial" w:hAnsi="Arial" w:cs="Arial"/>
+          <w:sz w:val="24"/>
+        </w:rPr>
+        <w:t>Készít egy külön fájlt a csapat nevével.</w:t>
+      </w:r>
+    </w:p>
+    <w:p>
+      <w:pPr>
+        <w:pStyle w:val="Listaszerbekezds"/>
+        <w:numPr>
+          <w:ilvl w:val="0"/>
+          <w:numId w:val="7"/>
+        </w:numPr>
+        <w:rPr>
+          <w:rFonts w:ascii="Arial" w:hAnsi="Arial" w:cs="Arial"/>
+          <w:sz w:val="24"/>
+        </w:rPr>
+      </w:pPr>
+      <w:r>
+        <w:rPr>
+          <w:rFonts w:ascii="Arial" w:hAnsi="Arial" w:cs="Arial"/>
+          <w:sz w:val="24"/>
+        </w:rPr>
+        <w:t>A fájlba beírja a megfelelő játékosokat.</w:t>
+      </w:r>
+    </w:p>
+    <w:p>
+      <w:pPr>
+        <w:pStyle w:val="Listaszerbekezds"/>
+        <w:numPr>
+          <w:ilvl w:val="0"/>
+          <w:numId w:val="7"/>
+        </w:numPr>
+        <w:rPr>
+          <w:rFonts w:ascii="Arial" w:hAnsi="Arial" w:cs="Arial"/>
+          <w:sz w:val="24"/>
+        </w:rPr>
+      </w:pPr>
+      <w:r>
+        <w:rPr>
+          <w:rFonts w:ascii="Arial" w:hAnsi="Arial" w:cs="Arial"/>
+          <w:sz w:val="24"/>
+        </w:rPr>
+        <w:t>A megadott üzenetekben nincsen hiba.</w:t>
+      </w:r>
     </w:p>
     <w:sectPr>
       <w:pgSz w:w="11906" w:h="16838"/>
@@ -1112,7 +1910,7 @@
 </file>
 
 <file path=word/numbering.xml><?xml version="1.0" encoding="utf-8"?>
-<w:numbering xmlns:wpc="http://schemas.microsoft.com/office/word/2010/wordprocessingCanvas" xmlns:cx="http://schemas.microsoft.com/office/drawing/2014/chartex" xmlns:cx1="http://schemas.microsoft.com/office/drawing/2015/9/8/chartex" xmlns:cx2="http://schemas.microsoft.com/office/drawing/2015/10/21/chartex" xmlns:cx3="http://schemas.microsoft.com/office/drawing/2016/5/9/chartex" xmlns:cx4="http://schemas.microsoft.com/office/drawing/2016/5/10/chartex" xmlns:cx5="http://schemas.microsoft.com/office/drawing/2016/5/11/chartex" xmlns:cx6="http://schemas.microsoft.com/office/drawing/2016/5/12/chartex" xmlns:cx7="http://schemas.microsoft.com/office/drawing/2016/5/13/chartex" xmlns:cx8="http://schemas.microsoft.com/office/drawing/2016/5/14/chartex" xmlns:mc="http://schemas.openxmlformats.org/markup-compatibility/2006" xmlns:aink="http://schemas.microsoft.com/office/drawing/2016/ink" xmlns:am3d="http://schemas.microsoft.com/office/drawing/2017/model3d" xmlns:o="urn:schemas-microsoft-com:office:office" xmlns:r="http://schemas.openxmlformats.org/officeDocument/2006/relationships" xmlns:m="http://schemas.openxmlformats.org/officeDocument/2006/math" xmlns:v="urn:schemas-microsoft-com:vml" xmlns:wp14="http://schemas.microsoft.com/office/word/2010/wordprocessingDrawing" xmlns:wp="http://schemas.openxmlformats.org/drawingml/2006/wordprocessingDrawing" xmlns:w10="urn:schemas-microsoft-com:office:word" xmlns:w="http://schemas.openxmlformats.org/wordprocessingml/2006/main" xmlns:w14="http://schemas.microsoft.com/office/word/2010/wordml" xmlns:w15="http://schemas.microsoft.com/office/word/2012/wordml" xmlns:w16cid="http://schemas.microsoft.com/office/word/2016/wordml/cid" xmlns:w16se="http://schemas.microsoft.com/office/word/2015/wordml/symex" xmlns:wpg="http://schemas.microsoft.com/office/word/2010/wordprocessingGroup" xmlns:wpi="http://schemas.microsoft.com/office/word/2010/wordprocessingInk" xmlns:wne="http://schemas.microsoft.com/office/word/2006/wordml" xmlns:wps="http://schemas.microsoft.com/office/word/2010/wordprocessingShape" mc:Ignorable="w14 w15 w16se w16cid wp14">
+<w:numbering xmlns:wpc="http://schemas.microsoft.com/office/word/2010/wordprocessingCanvas" xmlns:cx="http://schemas.microsoft.com/office/drawing/2014/chartex" xmlns:cx1="http://schemas.microsoft.com/office/drawing/2015/9/8/chartex" xmlns:cx2="http://schemas.microsoft.com/office/drawing/2015/10/21/chartex" xmlns:cx3="http://schemas.microsoft.com/office/drawing/2016/5/9/chartex" xmlns:cx4="http://schemas.microsoft.com/office/drawing/2016/5/10/chartex" xmlns:cx5="http://schemas.microsoft.com/office/drawing/2016/5/11/chartex" xmlns:cx6="http://schemas.microsoft.com/office/drawing/2016/5/12/chartex" xmlns:cx7="http://schemas.microsoft.com/office/drawing/2016/5/13/chartex" xmlns:cx8="http://schemas.microsoft.com/office/drawing/2016/5/14/chartex" xmlns:mc="http://schemas.openxmlformats.org/markup-compatibility/2006" xmlns:aink="http://schemas.microsoft.com/office/drawing/2016/ink" xmlns:am3d="http://schemas.microsoft.com/office/drawing/2017/model3d" xmlns:o="urn:schemas-microsoft-com:office:office" xmlns:oel="http://schemas.microsoft.com/office/2019/extlst" xmlns:r="http://schemas.openxmlformats.org/officeDocument/2006/relationships" xmlns:m="http://schemas.openxmlformats.org/officeDocument/2006/math" xmlns:v="urn:schemas-microsoft-com:vml" xmlns:wp14="http://schemas.microsoft.com/office/word/2010/wordprocessingDrawing" xmlns:wp="http://schemas.openxmlformats.org/drawingml/2006/wordprocessingDrawing" xmlns:w10="urn:schemas-microsoft-com:office:word" xmlns:w="http://schemas.openxmlformats.org/wordprocessingml/2006/main" xmlns:w14="http://schemas.microsoft.com/office/word/2010/wordml" xmlns:w15="http://schemas.microsoft.com/office/word/2012/wordml" xmlns:w16cex="http://schemas.microsoft.com/office/word/2018/wordml/cex" xmlns:w16cid="http://schemas.microsoft.com/office/word/2016/wordml/cid" xmlns:w16="http://schemas.microsoft.com/office/word/2018/wordml" xmlns:w16du="http://schemas.microsoft.com/office/word/2023/wordml/word16du" xmlns:w16sdtdh="http://schemas.microsoft.com/office/word/2020/wordml/sdtdatahash" xmlns:w16se="http://schemas.microsoft.com/office/word/2015/wordml/symex" xmlns:wpg="http://schemas.microsoft.com/office/word/2010/wordprocessingGroup" xmlns:wpi="http://schemas.microsoft.com/office/word/2010/wordprocessingInk" xmlns:wne="http://schemas.microsoft.com/office/word/2006/wordml" xmlns:wps="http://schemas.microsoft.com/office/word/2010/wordprocessingShape" mc:Ignorable="w14 w15 w16se w16cid w16 w16cex w16sdtdh w16du wp14">
   <w:abstractNum w:abstractNumId="0" w15:restartNumberingAfterBreak="0">
     <w:nsid w:val="0BCA7A1B"/>
     <w:multiLevelType w:val="hybridMultilevel"/>
@@ -1292,6 +2090,95 @@
     </w:lvl>
   </w:abstractNum>
   <w:abstractNum w:abstractNumId="2" w15:restartNumberingAfterBreak="0">
+    <w:nsid w:val="1EB9451B"/>
+    <w:multiLevelType w:val="hybridMultilevel"/>
+    <w:tmpl w:val="323A3C7E"/>
+    <w:lvl w:ilvl="0" w:tplc="D7DEE964">
+      <w:start w:val="1"/>
+      <w:numFmt w:val="decimal"/>
+      <w:lvlText w:val="%1."/>
+      <w:lvlJc w:val="left"/>
+      <w:pPr>
+        <w:ind w:left="1065" w:hanging="360"/>
+      </w:pPr>
+      <w:rPr>
+        <w:rFonts w:hint="default"/>
+      </w:rPr>
+    </w:lvl>
+    <w:lvl w:ilvl="1" w:tplc="040E0019" w:tentative="1">
+      <w:start w:val="1"/>
+      <w:numFmt w:val="lowerLetter"/>
+      <w:lvlText w:val="%2."/>
+      <w:lvlJc w:val="left"/>
+      <w:pPr>
+        <w:ind w:left="1785" w:hanging="360"/>
+      </w:pPr>
+    </w:lvl>
+    <w:lvl w:ilvl="2" w:tplc="040E001B" w:tentative="1">
+      <w:start w:val="1"/>
+      <w:numFmt w:val="lowerRoman"/>
+      <w:lvlText w:val="%3."/>
+      <w:lvlJc w:val="right"/>
+      <w:pPr>
+        <w:ind w:left="2505" w:hanging="180"/>
+      </w:pPr>
+    </w:lvl>
+    <w:lvl w:ilvl="3" w:tplc="040E000F" w:tentative="1">
+      <w:start w:val="1"/>
+      <w:numFmt w:val="decimal"/>
+      <w:lvlText w:val="%4."/>
+      <w:lvlJc w:val="left"/>
+      <w:pPr>
+        <w:ind w:left="3225" w:hanging="360"/>
+      </w:pPr>
+    </w:lvl>
+    <w:lvl w:ilvl="4" w:tplc="040E0019" w:tentative="1">
+      <w:start w:val="1"/>
+      <w:numFmt w:val="lowerLetter"/>
+      <w:lvlText w:val="%5."/>
+      <w:lvlJc w:val="left"/>
+      <w:pPr>
+        <w:ind w:left="3945" w:hanging="360"/>
+      </w:pPr>
+    </w:lvl>
+    <w:lvl w:ilvl="5" w:tplc="040E001B" w:tentative="1">
+      <w:start w:val="1"/>
+      <w:numFmt w:val="lowerRoman"/>
+      <w:lvlText w:val="%6."/>
+      <w:lvlJc w:val="right"/>
+      <w:pPr>
+        <w:ind w:left="4665" w:hanging="180"/>
+      </w:pPr>
+    </w:lvl>
+    <w:lvl w:ilvl="6" w:tplc="040E000F" w:tentative="1">
+      <w:start w:val="1"/>
+      <w:numFmt w:val="decimal"/>
+      <w:lvlText w:val="%7."/>
+      <w:lvlJc w:val="left"/>
+      <w:pPr>
+        <w:ind w:left="5385" w:hanging="360"/>
+      </w:pPr>
+    </w:lvl>
+    <w:lvl w:ilvl="7" w:tplc="040E0019" w:tentative="1">
+      <w:start w:val="1"/>
+      <w:numFmt w:val="lowerLetter"/>
+      <w:lvlText w:val="%8."/>
+      <w:lvlJc w:val="left"/>
+      <w:pPr>
+        <w:ind w:left="6105" w:hanging="360"/>
+      </w:pPr>
+    </w:lvl>
+    <w:lvl w:ilvl="8" w:tplc="040E001B" w:tentative="1">
+      <w:start w:val="1"/>
+      <w:numFmt w:val="lowerRoman"/>
+      <w:lvlText w:val="%9."/>
+      <w:lvlJc w:val="right"/>
+      <w:pPr>
+        <w:ind w:left="6825" w:hanging="180"/>
+      </w:pPr>
+    </w:lvl>
+  </w:abstractNum>
+  <w:abstractNum w:abstractNumId="3" w15:restartNumberingAfterBreak="0">
     <w:nsid w:val="46573D09"/>
     <w:multiLevelType w:val="hybridMultilevel"/>
     <w:tmpl w:val="CA26D2FA"/>
@@ -1380,7 +2267,96 @@
       </w:pPr>
     </w:lvl>
   </w:abstractNum>
-  <w:abstractNum w:abstractNumId="3" w15:restartNumberingAfterBreak="0">
+  <w:abstractNum w:abstractNumId="4" w15:restartNumberingAfterBreak="0">
+    <w:nsid w:val="6C624225"/>
+    <w:multiLevelType w:val="hybridMultilevel"/>
+    <w:tmpl w:val="7F0C85AE"/>
+    <w:lvl w:ilvl="0" w:tplc="4A32D164">
+      <w:start w:val="1"/>
+      <w:numFmt w:val="decimal"/>
+      <w:lvlText w:val="%1."/>
+      <w:lvlJc w:val="left"/>
+      <w:pPr>
+        <w:ind w:left="1440" w:hanging="360"/>
+      </w:pPr>
+      <w:rPr>
+        <w:rFonts w:hint="default"/>
+      </w:rPr>
+    </w:lvl>
+    <w:lvl w:ilvl="1" w:tplc="040E0019" w:tentative="1">
+      <w:start w:val="1"/>
+      <w:numFmt w:val="lowerLetter"/>
+      <w:lvlText w:val="%2."/>
+      <w:lvlJc w:val="left"/>
+      <w:pPr>
+        <w:ind w:left="2160" w:hanging="360"/>
+      </w:pPr>
+    </w:lvl>
+    <w:lvl w:ilvl="2" w:tplc="040E001B" w:tentative="1">
+      <w:start w:val="1"/>
+      <w:numFmt w:val="lowerRoman"/>
+      <w:lvlText w:val="%3."/>
+      <w:lvlJc w:val="right"/>
+      <w:pPr>
+        <w:ind w:left="2880" w:hanging="180"/>
+      </w:pPr>
+    </w:lvl>
+    <w:lvl w:ilvl="3" w:tplc="040E000F" w:tentative="1">
+      <w:start w:val="1"/>
+      <w:numFmt w:val="decimal"/>
+      <w:lvlText w:val="%4."/>
+      <w:lvlJc w:val="left"/>
+      <w:pPr>
+        <w:ind w:left="3600" w:hanging="360"/>
+      </w:pPr>
+    </w:lvl>
+    <w:lvl w:ilvl="4" w:tplc="040E0019" w:tentative="1">
+      <w:start w:val="1"/>
+      <w:numFmt w:val="lowerLetter"/>
+      <w:lvlText w:val="%5."/>
+      <w:lvlJc w:val="left"/>
+      <w:pPr>
+        <w:ind w:left="4320" w:hanging="360"/>
+      </w:pPr>
+    </w:lvl>
+    <w:lvl w:ilvl="5" w:tplc="040E001B" w:tentative="1">
+      <w:start w:val="1"/>
+      <w:numFmt w:val="lowerRoman"/>
+      <w:lvlText w:val="%6."/>
+      <w:lvlJc w:val="right"/>
+      <w:pPr>
+        <w:ind w:left="5040" w:hanging="180"/>
+      </w:pPr>
+    </w:lvl>
+    <w:lvl w:ilvl="6" w:tplc="040E000F" w:tentative="1">
+      <w:start w:val="1"/>
+      <w:numFmt w:val="decimal"/>
+      <w:lvlText w:val="%7."/>
+      <w:lvlJc w:val="left"/>
+      <w:pPr>
+        <w:ind w:left="5760" w:hanging="360"/>
+      </w:pPr>
+    </w:lvl>
+    <w:lvl w:ilvl="7" w:tplc="040E0019" w:tentative="1">
+      <w:start w:val="1"/>
+      <w:numFmt w:val="lowerLetter"/>
+      <w:lvlText w:val="%8."/>
+      <w:lvlJc w:val="left"/>
+      <w:pPr>
+        <w:ind w:left="6480" w:hanging="360"/>
+      </w:pPr>
+    </w:lvl>
+    <w:lvl w:ilvl="8" w:tplc="040E001B" w:tentative="1">
+      <w:start w:val="1"/>
+      <w:numFmt w:val="lowerRoman"/>
+      <w:lvlText w:val="%9."/>
+      <w:lvlJc w:val="right"/>
+      <w:pPr>
+        <w:ind w:left="7200" w:hanging="180"/>
+      </w:pPr>
+    </w:lvl>
+  </w:abstractNum>
+  <w:abstractNum w:abstractNumId="5" w15:restartNumberingAfterBreak="0">
     <w:nsid w:val="7FCF6A13"/>
     <w:multiLevelType w:val="hybridMultilevel"/>
     <w:tmpl w:val="E2580946"/>
@@ -1469,23 +2445,121 @@
       </w:pPr>
     </w:lvl>
   </w:abstractNum>
-  <w:num w:numId="1">
-    <w:abstractNumId w:val="2"/>
-  </w:num>
-  <w:num w:numId="2">
+  <w:abstractNum w:abstractNumId="6" w15:restartNumberingAfterBreak="0">
+    <w:nsid w:val="7FD152C2"/>
+    <w:multiLevelType w:val="hybridMultilevel"/>
+    <w:tmpl w:val="37C4AD16"/>
+    <w:lvl w:ilvl="0" w:tplc="B260C0D4">
+      <w:start w:val="1"/>
+      <w:numFmt w:val="decimal"/>
+      <w:lvlText w:val="%1."/>
+      <w:lvlJc w:val="left"/>
+      <w:pPr>
+        <w:ind w:left="1080" w:hanging="360"/>
+      </w:pPr>
+      <w:rPr>
+        <w:rFonts w:hint="default"/>
+      </w:rPr>
+    </w:lvl>
+    <w:lvl w:ilvl="1" w:tplc="040E0019" w:tentative="1">
+      <w:start w:val="1"/>
+      <w:numFmt w:val="lowerLetter"/>
+      <w:lvlText w:val="%2."/>
+      <w:lvlJc w:val="left"/>
+      <w:pPr>
+        <w:ind w:left="1800" w:hanging="360"/>
+      </w:pPr>
+    </w:lvl>
+    <w:lvl w:ilvl="2" w:tplc="040E001B" w:tentative="1">
+      <w:start w:val="1"/>
+      <w:numFmt w:val="lowerRoman"/>
+      <w:lvlText w:val="%3."/>
+      <w:lvlJc w:val="right"/>
+      <w:pPr>
+        <w:ind w:left="2520" w:hanging="180"/>
+      </w:pPr>
+    </w:lvl>
+    <w:lvl w:ilvl="3" w:tplc="040E000F" w:tentative="1">
+      <w:start w:val="1"/>
+      <w:numFmt w:val="decimal"/>
+      <w:lvlText w:val="%4."/>
+      <w:lvlJc w:val="left"/>
+      <w:pPr>
+        <w:ind w:left="3240" w:hanging="360"/>
+      </w:pPr>
+    </w:lvl>
+    <w:lvl w:ilvl="4" w:tplc="040E0019" w:tentative="1">
+      <w:start w:val="1"/>
+      <w:numFmt w:val="lowerLetter"/>
+      <w:lvlText w:val="%5."/>
+      <w:lvlJc w:val="left"/>
+      <w:pPr>
+        <w:ind w:left="3960" w:hanging="360"/>
+      </w:pPr>
+    </w:lvl>
+    <w:lvl w:ilvl="5" w:tplc="040E001B" w:tentative="1">
+      <w:start w:val="1"/>
+      <w:numFmt w:val="lowerRoman"/>
+      <w:lvlText w:val="%6."/>
+      <w:lvlJc w:val="right"/>
+      <w:pPr>
+        <w:ind w:left="4680" w:hanging="180"/>
+      </w:pPr>
+    </w:lvl>
+    <w:lvl w:ilvl="6" w:tplc="040E000F" w:tentative="1">
+      <w:start w:val="1"/>
+      <w:numFmt w:val="decimal"/>
+      <w:lvlText w:val="%7."/>
+      <w:lvlJc w:val="left"/>
+      <w:pPr>
+        <w:ind w:left="5400" w:hanging="360"/>
+      </w:pPr>
+    </w:lvl>
+    <w:lvl w:ilvl="7" w:tplc="040E0019" w:tentative="1">
+      <w:start w:val="1"/>
+      <w:numFmt w:val="lowerLetter"/>
+      <w:lvlText w:val="%8."/>
+      <w:lvlJc w:val="left"/>
+      <w:pPr>
+        <w:ind w:left="6120" w:hanging="360"/>
+      </w:pPr>
+    </w:lvl>
+    <w:lvl w:ilvl="8" w:tplc="040E001B" w:tentative="1">
+      <w:start w:val="1"/>
+      <w:numFmt w:val="lowerRoman"/>
+      <w:lvlText w:val="%9."/>
+      <w:lvlJc w:val="right"/>
+      <w:pPr>
+        <w:ind w:left="6840" w:hanging="180"/>
+      </w:pPr>
+    </w:lvl>
+  </w:abstractNum>
+  <w:num w:numId="1" w16cid:durableId="480930567">
     <w:abstractNumId w:val="3"/>
   </w:num>
-  <w:num w:numId="3">
+  <w:num w:numId="2" w16cid:durableId="2104573616">
+    <w:abstractNumId w:val="5"/>
+  </w:num>
+  <w:num w:numId="3" w16cid:durableId="1934314264">
     <w:abstractNumId w:val="1"/>
   </w:num>
-  <w:num w:numId="4">
+  <w:num w:numId="4" w16cid:durableId="1240138197">
     <w:abstractNumId w:val="0"/>
+  </w:num>
+  <w:num w:numId="5" w16cid:durableId="275405975">
+    <w:abstractNumId w:val="6"/>
+  </w:num>
+  <w:num w:numId="6" w16cid:durableId="1802769039">
+    <w:abstractNumId w:val="4"/>
+  </w:num>
+  <w:num w:numId="7" w16cid:durableId="99616850">
+    <w:abstractNumId w:val="2"/>
   </w:num>
 </w:numbering>
 </file>
 
 <file path=word/styles.xml><?xml version="1.0" encoding="utf-8"?>
-<w:styles xmlns:mc="http://schemas.openxmlformats.org/markup-compatibility/2006" xmlns:r="http://schemas.openxmlformats.org/officeDocument/2006/relationships" xmlns:w="http://schemas.openxmlformats.org/wordprocessingml/2006/main" xmlns:w14="http://schemas.microsoft.com/office/word/2010/wordml" xmlns:w15="http://schemas.microsoft.com/office/word/2012/wordml" xmlns:w16cid="http://schemas.microsoft.com/office/word/2016/wordml/cid" xmlns:w16se="http://schemas.microsoft.com/office/word/2015/wordml/symex" mc:Ignorable="w14 w15 w16se w16cid">
+<w:styles xmlns:mc="http://schemas.openxmlformats.org/markup-compatibility/2006" xmlns:r="http://schemas.openxmlformats.org/officeDocument/2006/relationships" xmlns:w="http://schemas.openxmlformats.org/wordprocessingml/2006/main" xmlns:w14="http://schemas.microsoft.com/office/word/2010/wordml" xmlns:w15="http://schemas.microsoft.com/office/word/2012/wordml" xmlns:w16cex="http://schemas.microsoft.com/office/word/2018/wordml/cex" xmlns:w16cid="http://schemas.microsoft.com/office/word/2016/wordml/cid" xmlns:w16="http://schemas.microsoft.com/office/word/2018/wordml" xmlns:w16du="http://schemas.microsoft.com/office/word/2023/wordml/word16du" xmlns:w16sdtdh="http://schemas.microsoft.com/office/word/2020/wordml/sdtdatahash" xmlns:w16se="http://schemas.microsoft.com/office/word/2015/wordml/symex" mc:Ignorable="w14 w15 w16se w16cid w16 w16cex w16sdtdh w16du">
   <w:docDefaults>
     <w:rPrDefault>
       <w:rPr>
@@ -1501,7 +2575,7 @@
       </w:pPr>
     </w:pPrDefault>
   </w:docDefaults>
-  <w:latentStyles w:defLockedState="0" w:defUIPriority="99" w:defSemiHidden="0" w:defUnhideWhenUsed="0" w:defQFormat="0" w:count="375">
+  <w:latentStyles w:defLockedState="0" w:defUIPriority="99" w:defSemiHidden="0" w:defUnhideWhenUsed="0" w:defQFormat="0" w:count="376">
     <w:lsdException w:name="Normal" w:uiPriority="0" w:qFormat="1"/>
     <w:lsdException w:name="heading 1" w:uiPriority="9" w:qFormat="1"/>
     <w:lsdException w:name="heading 2" w:semiHidden="1" w:uiPriority="9" w:unhideWhenUsed="1" w:qFormat="1"/>
@@ -1877,6 +2951,7 @@
     <w:lsdException w:name="Smart Hyperlink" w:semiHidden="1" w:unhideWhenUsed="1"/>
     <w:lsdException w:name="Hashtag" w:semiHidden="1" w:unhideWhenUsed="1"/>
     <w:lsdException w:name="Unresolved Mention" w:semiHidden="1" w:unhideWhenUsed="1"/>
+    <w:lsdException w:name="Smart Link" w:semiHidden="1" w:unhideWhenUsed="1"/>
   </w:latentStyles>
   <w:style w:type="paragraph" w:default="1" w:styleId="Norml">
     <w:name w:val="Normal"/>

</xml_diff>